<commit_message>
test coverage report in jasmine
</commit_message>
<xml_diff>
--- a/docs/unit testing/Jasmine test framework.docx
+++ b/docs/unit testing/Jasmine test framework.docx
@@ -8,10 +8,43 @@
           <w:b/>
           <w:bCs/>
         </w:rPr>
-        <w:t>Jasmine test framework</w:t>
-      </w:r>
-      <w:r>
-        <w:t xml:space="preserve"> : Default unit testing framework in Angular</w:t>
+        <w:t xml:space="preserve">Jasmine test </w:t>
+      </w:r>
+      <w:proofErr w:type="gramStart"/>
+      <w:r>
+        <w:rPr>
+          <w:b/>
+          <w:bCs/>
+        </w:rPr>
+        <w:t>framework</w:t>
+      </w:r>
+      <w:r>
+        <w:t xml:space="preserve"> :</w:t>
+      </w:r>
+      <w:proofErr w:type="gramEnd"/>
+      <w:r>
+        <w:t xml:space="preserve"> Default unit testing framework in Angular</w:t>
+      </w:r>
+    </w:p>
+    <w:p>
+      <w:r>
+        <w:t xml:space="preserve">It </w:t>
+      </w:r>
+      <w:proofErr w:type="gramStart"/>
+      <w:r>
+        <w:t>checks .</w:t>
+      </w:r>
+      <w:proofErr w:type="spellStart"/>
+      <w:r>
+        <w:t>spec</w:t>
+      </w:r>
+      <w:proofErr w:type="gramEnd"/>
+      <w:r>
+        <w:t>.ts</w:t>
+      </w:r>
+      <w:proofErr w:type="spellEnd"/>
+      <w:r>
+        <w:t xml:space="preserve"> files</w:t>
       </w:r>
     </w:p>
     <w:p>
@@ -38,17 +71,35 @@
       </w:r>
     </w:p>
     <w:p>
+      <w:hyperlink r:id="rId7" w:history="1">
+        <w:r>
+          <w:rPr>
+            <w:rStyle w:val="Hyperlink"/>
+          </w:rPr>
+          <w:t>https://angular.dev/guide/testing/components-scenarios#testing-with-a-spy</w:t>
+        </w:r>
+      </w:hyperlink>
+      <w:r>
+        <w:t xml:space="preserve"> </w:t>
+      </w:r>
+    </w:p>
+    <w:p>
       <w:r>
         <w:t xml:space="preserve">In </w:t>
       </w:r>
       <w:proofErr w:type="spellStart"/>
+      <w:proofErr w:type="gramStart"/>
       <w:r>
         <w:t>package.json</w:t>
       </w:r>
       <w:proofErr w:type="spellEnd"/>
-    </w:p>
-    <w:p>
-      <w:r>
+      <w:proofErr w:type="gramEnd"/>
+    </w:p>
+    <w:p>
+      <w:r>
+        <w:rPr>
+          <w:noProof/>
+        </w:rPr>
         <w:drawing>
           <wp:inline distT="0" distB="0" distL="0" distR="0" wp14:anchorId="7341233A" wp14:editId="24F14D60">
             <wp:extent cx="4121362" cy="1282766"/>
@@ -65,7 +116,7 @@
                     <pic:cNvPicPr/>
                   </pic:nvPicPr>
                   <pic:blipFill>
-                    <a:blip r:embed="rId7"/>
+                    <a:blip r:embed="rId8"/>
                     <a:stretch>
                       <a:fillRect/>
                     </a:stretch>
@@ -154,6 +205,7 @@
       </w:r>
     </w:p>
     <w:p>
+      <w:proofErr w:type="gramStart"/>
       <w:r>
         <w:rPr>
           <w:b/>
@@ -162,7 +214,11 @@
         <w:t>describe</w:t>
       </w:r>
       <w:r>
-        <w:t xml:space="preserve">(): A Jasmine function used to define a </w:t>
+        <w:t>(</w:t>
+      </w:r>
+      <w:proofErr w:type="gramEnd"/>
+      <w:r>
+        <w:t xml:space="preserve">): A Jasmine function used to define a </w:t>
       </w:r>
       <w:r>
         <w:rPr>
@@ -214,12 +270,21 @@
       </w:r>
     </w:p>
     <w:p>
-      <w:r>
-        <w:rPr>
-          <w:b/>
-          <w:bCs/>
-        </w:rPr>
-        <w:t>it()</w:t>
+      <w:proofErr w:type="gramStart"/>
+      <w:r>
+        <w:rPr>
+          <w:b/>
+          <w:bCs/>
+        </w:rPr>
+        <w:t>it(</w:t>
+      </w:r>
+      <w:proofErr w:type="gramEnd"/>
+      <w:r>
+        <w:rPr>
+          <w:b/>
+          <w:bCs/>
+        </w:rPr>
+        <w:t>)</w:t>
       </w:r>
       <w:r>
         <w:t xml:space="preserve"> is a </w:t>
@@ -249,13 +314,18 @@
     </w:p>
     <w:p>
       <w:r>
-        <w:t>expect(component).</w:t>
+        <w:t>expect(component</w:t>
+      </w:r>
+      <w:proofErr w:type="gramStart"/>
+      <w:r>
+        <w:t>).</w:t>
       </w:r>
       <w:proofErr w:type="spellStart"/>
       <w:r>
         <w:t>toBeTruthy</w:t>
       </w:r>
       <w:proofErr w:type="spellEnd"/>
+      <w:proofErr w:type="gramEnd"/>
       <w:r>
         <w:t>();:</w:t>
       </w:r>
@@ -267,8 +337,13 @@
           <w:numId w:val="5"/>
         </w:numPr>
       </w:pPr>
-      <w:r>
-        <w:t xml:space="preserve">expect() is a </w:t>
+      <w:proofErr w:type="gramStart"/>
+      <w:r>
+        <w:t>expect(</w:t>
+      </w:r>
+      <w:proofErr w:type="gramEnd"/>
+      <w:r>
+        <w:t xml:space="preserve">) is a </w:t>
       </w:r>
       <w:r>
         <w:rPr>
@@ -288,6 +363,7 @@
           <w:numId w:val="5"/>
         </w:numPr>
       </w:pPr>
+      <w:proofErr w:type="gramStart"/>
       <w:r>
         <w:t>.</w:t>
       </w:r>
@@ -296,17 +372,165 @@
         <w:t>toBeTruthy</w:t>
       </w:r>
       <w:proofErr w:type="spellEnd"/>
+      <w:proofErr w:type="gramEnd"/>
       <w:r>
         <w:t>() checks if the component is successfully created (true if it exists)</w:t>
       </w:r>
       <w:r>
-        <w:t xml:space="preserve"> -&gt; Matcher</w:t>
-      </w:r>
-    </w:p>
-    <w:p/>
-    <w:p>
+        <w:t xml:space="preserve"> </w:t>
+      </w:r>
+    </w:p>
+    <w:p>
+      <w:r>
+        <w:rPr>
+          <w:b/>
+          <w:bCs/>
+        </w:rPr>
+        <w:t>Matchers</w:t>
+      </w:r>
+      <w:r>
+        <w:t xml:space="preserve"> are functions in Jasmine that compare the actual test result with an expected value.</w:t>
+      </w:r>
+      <w:r>
+        <w:t xml:space="preserve">  Types:</w:t>
+      </w:r>
+    </w:p>
+    <w:p>
+      <w:r>
+        <w:t xml:space="preserve">Truthy &amp; </w:t>
+      </w:r>
       <w:proofErr w:type="spellStart"/>
       <w:r>
+        <w:t>Falsy</w:t>
+      </w:r>
+      <w:proofErr w:type="spellEnd"/>
+      <w:r>
+        <w:t xml:space="preserve"> </w:t>
+      </w:r>
+      <w:proofErr w:type="gramStart"/>
+      <w:r>
+        <w:t>Matchers</w:t>
+      </w:r>
+      <w:r>
+        <w:t xml:space="preserve"> :</w:t>
+      </w:r>
+      <w:proofErr w:type="spellStart"/>
+      <w:r>
+        <w:t>toBeTruthy</w:t>
+      </w:r>
+      <w:proofErr w:type="spellEnd"/>
+      <w:proofErr w:type="gramEnd"/>
+      <w:r>
+        <w:t>()</w:t>
+      </w:r>
+      <w:r>
+        <w:t xml:space="preserve">, </w:t>
+      </w:r>
+      <w:proofErr w:type="spellStart"/>
+      <w:r>
+        <w:t>toBeFalsy</w:t>
+      </w:r>
+      <w:proofErr w:type="spellEnd"/>
+      <w:r>
+        <w:t>()</w:t>
+      </w:r>
+    </w:p>
+    <w:p>
+      <w:r>
+        <w:t>Equality Matchers</w:t>
+      </w:r>
+      <w:r>
+        <w:t xml:space="preserve">: </w:t>
+      </w:r>
+      <w:proofErr w:type="spellStart"/>
+      <w:proofErr w:type="gramStart"/>
+      <w:r>
+        <w:t>toBe</w:t>
+      </w:r>
+      <w:proofErr w:type="spellEnd"/>
+      <w:r>
+        <w:t>(</w:t>
+      </w:r>
+      <w:proofErr w:type="gramEnd"/>
+      <w:r>
+        <w:t xml:space="preserve">), </w:t>
+      </w:r>
+      <w:proofErr w:type="spellStart"/>
+      <w:r>
+        <w:t>toEqual</w:t>
+      </w:r>
+      <w:proofErr w:type="spellEnd"/>
+      <w:r>
+        <w:t>()</w:t>
+      </w:r>
+    </w:p>
+    <w:p>
+      <w:proofErr w:type="spellStart"/>
+      <w:r>
+        <w:lastRenderedPageBreak/>
+        <w:t>Comparision</w:t>
+      </w:r>
+      <w:proofErr w:type="spellEnd"/>
+      <w:r>
+        <w:t xml:space="preserve"> </w:t>
+      </w:r>
+      <w:proofErr w:type="spellStart"/>
+      <w:proofErr w:type="gramStart"/>
+      <w:r>
+        <w:t>Matchers:</w:t>
+      </w:r>
+      <w:r>
+        <w:t>toBeGreaterThan</w:t>
+      </w:r>
+      <w:proofErr w:type="spellEnd"/>
+      <w:proofErr w:type="gramEnd"/>
+      <w:r>
+        <w:t>()</w:t>
+      </w:r>
+    </w:p>
+    <w:p>
+      <w:r>
+        <w:t xml:space="preserve">String &amp; Array </w:t>
+      </w:r>
+      <w:proofErr w:type="spellStart"/>
+      <w:proofErr w:type="gramStart"/>
+      <w:r>
+        <w:t>Matchers:</w:t>
+      </w:r>
+      <w:r>
+        <w:t>toContain</w:t>
+      </w:r>
+      <w:proofErr w:type="spellEnd"/>
+      <w:proofErr w:type="gramEnd"/>
+      <w:r>
+        <w:t>(x)</w:t>
+      </w:r>
+    </w:p>
+    <w:p>
+      <w:r>
+        <w:t>Spy Matchers</w:t>
+      </w:r>
+      <w:r>
+        <w:t xml:space="preserve">: </w:t>
+      </w:r>
+      <w:proofErr w:type="spellStart"/>
+      <w:proofErr w:type="gramStart"/>
+      <w:r>
+        <w:t>toHaveBeenCalled</w:t>
+      </w:r>
+      <w:proofErr w:type="spellEnd"/>
+      <w:r>
+        <w:t>(</w:t>
+      </w:r>
+      <w:proofErr w:type="gramEnd"/>
+      <w:r>
+        <w:t>)</w:t>
+      </w:r>
+    </w:p>
+    <w:p>
+      <w:proofErr w:type="spellStart"/>
+      <w:proofErr w:type="gramStart"/>
+      <w:r>
         <w:rPr>
           <w:b/>
           <w:bCs/>
@@ -319,7 +543,15 @@
           <w:b/>
           <w:bCs/>
         </w:rPr>
-        <w:t>()</w:t>
+        <w:t>(</w:t>
+      </w:r>
+      <w:proofErr w:type="gramEnd"/>
+      <w:r>
+        <w:rPr>
+          <w:b/>
+          <w:bCs/>
+        </w:rPr>
+        <w:t>)</w:t>
       </w:r>
       <w:r>
         <w:t>: Runs before each test (it() block).</w:t>
@@ -366,8 +598,8 @@
       </w:r>
     </w:p>
     <w:p>
-      <w:r>
-        <w:lastRenderedPageBreak/>
+      <w:proofErr w:type="gramStart"/>
+      <w:r>
         <w:t>.</w:t>
       </w:r>
       <w:proofErr w:type="spellStart"/>
@@ -375,6 +607,7 @@
         <w:t>compileComponents</w:t>
       </w:r>
       <w:proofErr w:type="spellEnd"/>
+      <w:proofErr w:type="gramEnd"/>
       <w:r>
         <w:t xml:space="preserve">(): Ensures the component's template and styles are compiled </w:t>
       </w:r>
@@ -389,10 +622,85 @@
         <w:t>.</w:t>
       </w:r>
     </w:p>
+    <w:p>
+      <w:r>
+        <w:rPr>
+          <w:b/>
+          <w:bCs/>
+        </w:rPr>
+        <w:t>mock</w:t>
+      </w:r>
+      <w:r>
+        <w:t xml:space="preserve"> is a fake version of a real object (service, API, or dependency) used in testing. Instead of calling actual implementations, we provide </w:t>
+      </w:r>
+      <w:r>
+        <w:rPr>
+          <w:b/>
+          <w:bCs/>
+        </w:rPr>
+        <w:t>dummy data</w:t>
+      </w:r>
+      <w:r>
+        <w:t xml:space="preserve"> to control test </w:t>
+      </w:r>
+      <w:proofErr w:type="spellStart"/>
+      <w:r>
+        <w:t>behavior</w:t>
+      </w:r>
+      <w:proofErr w:type="spellEnd"/>
+      <w:r>
+        <w:t>.</w:t>
+      </w:r>
+    </w:p>
+    <w:p>
+      <w:r>
+        <w:rPr>
+          <w:b/>
+          <w:bCs/>
+        </w:rPr>
+        <w:t>spy</w:t>
+      </w:r>
+      <w:r>
+        <w:t xml:space="preserve"> is a Jasmine feature that tracks function calls (how many times they were called, with what arguments, etc.).</w:t>
+      </w:r>
+      <w:r>
+        <w:br/>
+        <w:t xml:space="preserve">Instead of replacing the whole service like a mock, a </w:t>
+      </w:r>
+      <w:r>
+        <w:rPr>
+          <w:b/>
+          <w:bCs/>
+        </w:rPr>
+        <w:t>spy just observes</w:t>
+      </w:r>
+      <w:r>
+        <w:t xml:space="preserve"> a method.</w:t>
+      </w:r>
+    </w:p>
+    <w:p>
+      <w:r>
+        <w:t>spy object</w:t>
+      </w:r>
+      <w:r>
+        <w:t xml:space="preserve"> is</w:t>
+      </w:r>
+      <w:r>
+        <w:t xml:space="preserve"> considered a "partial mock," </w:t>
+      </w:r>
+      <w:r>
+        <w:t xml:space="preserve">it </w:t>
+      </w:r>
+      <w:r>
+        <w:t>wraps around a real object and allows you to monitor specific interactions with it,</w:t>
+      </w:r>
+    </w:p>
     <w:p/>
-    <w:p/>
-    <w:p>
-      <w:r>
+    <w:p>
+      <w:r>
+        <w:rPr>
+          <w:noProof/>
+        </w:rPr>
         <w:drawing>
           <wp:inline distT="0" distB="0" distL="0" distR="0" wp14:anchorId="106B40A4" wp14:editId="79B69554">
             <wp:extent cx="5731510" cy="1176655"/>
@@ -409,7 +717,7 @@
                     <pic:cNvPicPr/>
                   </pic:nvPicPr>
                   <pic:blipFill>
-                    <a:blip r:embed="rId8"/>
+                    <a:blip r:embed="rId9"/>
                     <a:stretch>
                       <a:fillRect/>
                     </a:stretch>
@@ -432,6 +740,9 @@
     </w:p>
     <w:p>
       <w:r>
+        <w:rPr>
+          <w:noProof/>
+        </w:rPr>
         <w:drawing>
           <wp:inline distT="0" distB="0" distL="0" distR="0" wp14:anchorId="52360477" wp14:editId="7D56350D">
             <wp:extent cx="4921503" cy="673135"/>
@@ -448,7 +759,7 @@
                     <pic:cNvPicPr/>
                   </pic:nvPicPr>
                   <pic:blipFill>
-                    <a:blip r:embed="rId9"/>
+                    <a:blip r:embed="rId10"/>
                     <a:stretch>
                       <a:fillRect/>
                     </a:stretch>
@@ -470,12 +781,20 @@
       </w:r>
     </w:p>
     <w:p>
-      <w:r>
-        <w:t>First  test case:</w:t>
-      </w:r>
-    </w:p>
-    <w:p>
-      <w:r>
+      <w:proofErr w:type="gramStart"/>
+      <w:r>
+        <w:t>First  test</w:t>
+      </w:r>
+      <w:proofErr w:type="gramEnd"/>
+      <w:r>
+        <w:t xml:space="preserve"> case:</w:t>
+      </w:r>
+    </w:p>
+    <w:p>
+      <w:r>
+        <w:rPr>
+          <w:noProof/>
+        </w:rPr>
         <w:drawing>
           <wp:inline distT="0" distB="0" distL="0" distR="0" wp14:anchorId="252845E3" wp14:editId="150DCA24">
             <wp:extent cx="4286470" cy="781090"/>
@@ -492,7 +811,7 @@
                     <pic:cNvPicPr/>
                   </pic:nvPicPr>
                   <pic:blipFill>
-                    <a:blip r:embed="rId10"/>
+                    <a:blip r:embed="rId11"/>
                     <a:stretch>
                       <a:fillRect/>
                     </a:stretch>
@@ -523,6 +842,10 @@
     </w:p>
     <w:p>
       <w:r>
+        <w:rPr>
+          <w:noProof/>
+        </w:rPr>
+        <w:lastRenderedPageBreak/>
         <w:drawing>
           <wp:inline distT="0" distB="0" distL="0" distR="0" wp14:anchorId="6A712361" wp14:editId="2066077B">
             <wp:extent cx="5731510" cy="634365"/>
@@ -539,7 +862,7 @@
                     <pic:cNvPicPr/>
                   </pic:nvPicPr>
                   <pic:blipFill>
-                    <a:blip r:embed="rId11"/>
+                    <a:blip r:embed="rId12"/>
                     <a:stretch>
                       <a:fillRect/>
                     </a:stretch>
@@ -604,11 +927,19 @@
         </w:numPr>
       </w:pPr>
       <w:r>
-        <w:t>Run all tests inside *.</w:t>
+        <w:t xml:space="preserve">Run all tests inside </w:t>
+      </w:r>
+      <w:proofErr w:type="gramStart"/>
+      <w:r>
+        <w:t>*.</w:t>
       </w:r>
       <w:proofErr w:type="spellStart"/>
       <w:r>
-        <w:t>spec.ts</w:t>
+        <w:t>spec</w:t>
+      </w:r>
+      <w:proofErr w:type="gramEnd"/>
+      <w:r>
+        <w:t>.ts</w:t>
       </w:r>
       <w:proofErr w:type="spellEnd"/>
       <w:r>
@@ -629,7 +960,9 @@
     <w:p/>
     <w:p>
       <w:r>
-        <w:lastRenderedPageBreak/>
+        <w:rPr>
+          <w:noProof/>
+        </w:rPr>
         <w:drawing>
           <wp:inline distT="0" distB="0" distL="0" distR="0" wp14:anchorId="41F7A11E" wp14:editId="1DB9A825">
             <wp:extent cx="5731510" cy="2282825"/>
@@ -646,7 +979,7 @@
                     <pic:cNvPicPr/>
                   </pic:nvPicPr>
                   <pic:blipFill>
-                    <a:blip r:embed="rId12"/>
+                    <a:blip r:embed="rId13"/>
                     <a:stretch>
                       <a:fillRect/>
                     </a:stretch>
@@ -684,7 +1017,15 @@
     </w:p>
     <w:p>
       <w:r>
-        <w:t>If you don’t want the browser to open, use:</w:t>
+        <w:t xml:space="preserve">If you </w:t>
+      </w:r>
+      <w:proofErr w:type="gramStart"/>
+      <w:r>
+        <w:t>don’t</w:t>
+      </w:r>
+      <w:proofErr w:type="gramEnd"/>
+      <w:r>
+        <w:t xml:space="preserve"> want the browser to open, use:</w:t>
       </w:r>
     </w:p>
     <w:p>
@@ -698,41 +1039,12 @@
       <w:proofErr w:type="spellEnd"/>
     </w:p>
     <w:p>
-      <w:pPr>
-        <w:rPr>
-          <w:b/>
-          <w:bCs/>
-        </w:rPr>
-      </w:pPr>
-      <w:r>
-        <w:rPr>
-          <w:b/>
-          <w:bCs/>
-        </w:rPr>
-        <w:t>Using --include to Run a Single Component's Tests</w:t>
-      </w:r>
-    </w:p>
-    <w:p>
-      <w:r>
-        <w:t>ng test --include=src/app/</w:t>
-      </w:r>
-      <w:r>
-        <w:t>first</w:t>
-      </w:r>
-      <w:r>
-        <w:t>-component/</w:t>
-      </w:r>
-      <w:r>
-        <w:t>first</w:t>
-      </w:r>
-      <w:r>
-        <w:t>-component.component.spec.ts</w:t>
-      </w:r>
-    </w:p>
-    <w:p>
-      <w:r>
+      <w:r>
+        <w:rPr>
+          <w:noProof/>
+        </w:rPr>
         <w:drawing>
-          <wp:inline distT="0" distB="0" distL="0" distR="0" wp14:anchorId="7EB43ACC" wp14:editId="15C5FB62">
+          <wp:inline distT="0" distB="0" distL="0" distR="0" wp14:anchorId="3F2A6F38" wp14:editId="6010896A">
             <wp:extent cx="5731510" cy="286385"/>
             <wp:effectExtent l="0" t="0" r="2540" b="0"/>
             <wp:docPr id="638522637" name="Picture 1"/>
@@ -747,7 +1059,7 @@
                     <pic:cNvPicPr/>
                   </pic:nvPicPr>
                   <pic:blipFill>
-                    <a:blip r:embed="rId13"/>
+                    <a:blip r:embed="rId14"/>
                     <a:stretch>
                       <a:fillRect/>
                     </a:stretch>
@@ -768,8 +1080,476 @@
         </w:drawing>
       </w:r>
     </w:p>
-    <w:p>
-      <w:r>
+    <w:p/>
+    <w:p>
+      <w:r>
+        <w:t xml:space="preserve">Generate </w:t>
+      </w:r>
+      <w:r>
+        <w:t>a</w:t>
+      </w:r>
+      <w:r>
+        <w:rPr>
+          <w:b/>
+          <w:bCs/>
+        </w:rPr>
+        <w:t xml:space="preserve"> test coverage report</w:t>
+      </w:r>
+    </w:p>
+    <w:p>
+      <w:r>
+        <w:t>ng test --no-watch --code-coverage</w:t>
+      </w:r>
+    </w:p>
+    <w:p>
+      <w:pPr>
+        <w:rPr>
+          <w:b/>
+          <w:bCs/>
+        </w:rPr>
+      </w:pPr>
+      <w:r>
+        <w:rPr>
+          <w:b/>
+          <w:bCs/>
+        </w:rPr>
+        <w:t>ng test</w:t>
+      </w:r>
+    </w:p>
+    <w:p>
+      <w:pPr>
+        <w:numPr>
+          <w:ilvl w:val="0"/>
+          <w:numId w:val="7"/>
+        </w:numPr>
+      </w:pPr>
+      <w:r>
+        <w:t>Runs the unit tests in your Angular application.</w:t>
+      </w:r>
+    </w:p>
+    <w:p>
+      <w:pPr>
+        <w:rPr>
+          <w:b/>
+          <w:bCs/>
+        </w:rPr>
+      </w:pPr>
+      <w:r>
+        <w:rPr>
+          <w:b/>
+          <w:bCs/>
+        </w:rPr>
+        <w:t>--no-watch</w:t>
+      </w:r>
+    </w:p>
+    <w:p>
+      <w:pPr>
+        <w:numPr>
+          <w:ilvl w:val="0"/>
+          <w:numId w:val="8"/>
+        </w:numPr>
+      </w:pPr>
+      <w:r>
+        <w:t xml:space="preserve">Normally, ng test </w:t>
+      </w:r>
+      <w:r>
+        <w:rPr>
+          <w:b/>
+          <w:bCs/>
+        </w:rPr>
+        <w:t>watches for file changes</w:t>
+      </w:r>
+      <w:r>
+        <w:t xml:space="preserve"> and re-runs tests automatically.</w:t>
+      </w:r>
+    </w:p>
+    <w:p>
+      <w:pPr>
+        <w:numPr>
+          <w:ilvl w:val="0"/>
+          <w:numId w:val="8"/>
+        </w:numPr>
+      </w:pPr>
+      <w:r>
+        <w:lastRenderedPageBreak/>
+        <w:t xml:space="preserve">Adding --no-watch </w:t>
+      </w:r>
+      <w:r>
+        <w:rPr>
+          <w:b/>
+          <w:bCs/>
+        </w:rPr>
+        <w:t>disables the watch mode</w:t>
+      </w:r>
+      <w:r>
+        <w:t>, meaning:</w:t>
+      </w:r>
+    </w:p>
+    <w:p>
+      <w:pPr>
+        <w:numPr>
+          <w:ilvl w:val="1"/>
+          <w:numId w:val="8"/>
+        </w:numPr>
+      </w:pPr>
+      <w:r>
+        <w:t xml:space="preserve">The tests </w:t>
+      </w:r>
+      <w:r>
+        <w:rPr>
+          <w:b/>
+          <w:bCs/>
+        </w:rPr>
+        <w:t>run once</w:t>
+      </w:r>
+      <w:r>
+        <w:t xml:space="preserve"> and then </w:t>
+      </w:r>
+      <w:r>
+        <w:rPr>
+          <w:b/>
+          <w:bCs/>
+        </w:rPr>
+        <w:t>exit</w:t>
+      </w:r>
+      <w:r>
+        <w:t>.</w:t>
+      </w:r>
+    </w:p>
+    <w:p>
+      <w:pPr>
+        <w:rPr>
+          <w:b/>
+          <w:bCs/>
+        </w:rPr>
+      </w:pPr>
+      <w:r>
+        <w:rPr>
+          <w:b/>
+          <w:bCs/>
+        </w:rPr>
+        <w:t>--code-coverage</w:t>
+      </w:r>
+    </w:p>
+    <w:p>
+      <w:pPr>
+        <w:numPr>
+          <w:ilvl w:val="0"/>
+          <w:numId w:val="9"/>
+        </w:numPr>
+      </w:pPr>
+      <w:r>
+        <w:t xml:space="preserve">Generates a </w:t>
+      </w:r>
+      <w:r>
+        <w:rPr>
+          <w:b/>
+          <w:bCs/>
+        </w:rPr>
+        <w:t>test coverage report</w:t>
+      </w:r>
+      <w:r>
+        <w:t>.</w:t>
+      </w:r>
+    </w:p>
+    <w:p>
+      <w:pPr>
+        <w:numPr>
+          <w:ilvl w:val="0"/>
+          <w:numId w:val="9"/>
+        </w:numPr>
+      </w:pPr>
+      <w:r>
+        <w:t xml:space="preserve">Shows </w:t>
+      </w:r>
+      <w:r>
+        <w:rPr>
+          <w:b/>
+          <w:bCs/>
+        </w:rPr>
+        <w:t>how much of your code is covered</w:t>
+      </w:r>
+      <w:r>
+        <w:t xml:space="preserve"> by tests.</w:t>
+      </w:r>
+    </w:p>
+    <w:p>
+      <w:pPr>
+        <w:pStyle w:val="ListParagraph"/>
+        <w:numPr>
+          <w:ilvl w:val="0"/>
+          <w:numId w:val="9"/>
+        </w:numPr>
+      </w:pPr>
+      <w:r>
+        <w:t>The report is stored in:</w:t>
+      </w:r>
+    </w:p>
+    <w:p>
+      <w:r>
+        <w:t>coverage/index.html</w:t>
+      </w:r>
+    </w:p>
+    <w:p>
+      <w:pPr>
+        <w:numPr>
+          <w:ilvl w:val="0"/>
+          <w:numId w:val="10"/>
+        </w:numPr>
+      </w:pPr>
+      <w:r>
+        <w:t>You can open this file in a browser to see:</w:t>
+      </w:r>
+    </w:p>
+    <w:p>
+      <w:pPr>
+        <w:numPr>
+          <w:ilvl w:val="1"/>
+          <w:numId w:val="10"/>
+        </w:numPr>
+      </w:pPr>
+      <w:r>
+        <w:rPr>
+          <w:b/>
+          <w:bCs/>
+        </w:rPr>
+        <w:t>Statements</w:t>
+      </w:r>
+      <w:r>
+        <w:t xml:space="preserve"> covered</w:t>
+      </w:r>
+    </w:p>
+    <w:p>
+      <w:pPr>
+        <w:numPr>
+          <w:ilvl w:val="1"/>
+          <w:numId w:val="10"/>
+        </w:numPr>
+      </w:pPr>
+      <w:r>
+        <w:rPr>
+          <w:b/>
+          <w:bCs/>
+        </w:rPr>
+        <w:t>Branches</w:t>
+      </w:r>
+      <w:r>
+        <w:t xml:space="preserve"> tested</w:t>
+      </w:r>
+    </w:p>
+    <w:p>
+      <w:pPr>
+        <w:numPr>
+          <w:ilvl w:val="1"/>
+          <w:numId w:val="10"/>
+        </w:numPr>
+      </w:pPr>
+      <w:r>
+        <w:rPr>
+          <w:b/>
+          <w:bCs/>
+        </w:rPr>
+        <w:t>Functions</w:t>
+      </w:r>
+      <w:r>
+        <w:t xml:space="preserve"> tested</w:t>
+      </w:r>
+    </w:p>
+    <w:p>
+      <w:pPr>
+        <w:numPr>
+          <w:ilvl w:val="1"/>
+          <w:numId w:val="10"/>
+        </w:numPr>
+      </w:pPr>
+      <w:r>
+        <w:rPr>
+          <w:b/>
+          <w:bCs/>
+        </w:rPr>
+        <w:t>Lines</w:t>
+      </w:r>
+      <w:r>
+        <w:t xml:space="preserve"> covered</w:t>
+      </w:r>
+    </w:p>
+    <w:p>
+      <w:r>
+        <w:drawing>
+          <wp:inline distT="0" distB="0" distL="0" distR="0" wp14:anchorId="1F638953" wp14:editId="51501293">
+            <wp:extent cx="5731510" cy="1087755"/>
+            <wp:effectExtent l="0" t="0" r="2540" b="0"/>
+            <wp:docPr id="64854444" name="Picture 1"/>
+            <wp:cNvGraphicFramePr>
+              <a:graphicFrameLocks xmlns:a="http://schemas.openxmlformats.org/drawingml/2006/main" noChangeAspect="1"/>
+            </wp:cNvGraphicFramePr>
+            <a:graphic xmlns:a="http://schemas.openxmlformats.org/drawingml/2006/main">
+              <a:graphicData uri="http://schemas.openxmlformats.org/drawingml/2006/picture">
+                <pic:pic xmlns:pic="http://schemas.openxmlformats.org/drawingml/2006/picture">
+                  <pic:nvPicPr>
+                    <pic:cNvPr id="64854444" name=""/>
+                    <pic:cNvPicPr/>
+                  </pic:nvPicPr>
+                  <pic:blipFill>
+                    <a:blip r:embed="rId15"/>
+                    <a:stretch>
+                      <a:fillRect/>
+                    </a:stretch>
+                  </pic:blipFill>
+                  <pic:spPr>
+                    <a:xfrm>
+                      <a:off x="0" y="0"/>
+                      <a:ext cx="5731510" cy="1087755"/>
+                    </a:xfrm>
+                    <a:prstGeom prst="rect">
+                      <a:avLst/>
+                    </a:prstGeom>
+                  </pic:spPr>
+                </pic:pic>
+              </a:graphicData>
+            </a:graphic>
+          </wp:inline>
+        </w:drawing>
+      </w:r>
+    </w:p>
+    <w:p>
+      <w:pPr>
+        <w:rPr>
+          <w:b/>
+          <w:bCs/>
+        </w:rPr>
+      </w:pPr>
+      <w:r>
+        <w:rPr>
+          <w:b/>
+          <w:bCs/>
+        </w:rPr>
+        <w:t>Using --include to Run a Single Component's Tests</w:t>
+      </w:r>
+    </w:p>
+    <w:p>
+      <w:r>
+        <w:t>ng test --include=src/app/</w:t>
+      </w:r>
+      <w:r>
+        <w:t>first</w:t>
+      </w:r>
+      <w:r>
+        <w:t>-component/</w:t>
+      </w:r>
+      <w:r>
+        <w:t>first</w:t>
+      </w:r>
+      <w:r>
+        <w:t>-component.component.spec.ts</w:t>
+      </w:r>
+    </w:p>
+    <w:p>
+      <w:r>
+        <w:t>ng test --include=</w:t>
+      </w:r>
+      <w:proofErr w:type="spellStart"/>
+      <w:r>
+        <w:t>src</w:t>
+      </w:r>
+      <w:proofErr w:type="spellEnd"/>
+      <w:r>
+        <w:t>/app/</w:t>
+      </w:r>
+      <w:proofErr w:type="spellStart"/>
+      <w:r>
+        <w:t>post.service</w:t>
+      </w:r>
+      <w:r>
+        <w:t>.spec.ts</w:t>
+      </w:r>
+      <w:proofErr w:type="spellEnd"/>
+    </w:p>
+    <w:p>
+      <w:pPr>
+        <w:rPr>
+          <w:b/>
+          <w:bCs/>
+        </w:rPr>
+      </w:pPr>
+      <w:r>
+        <w:rPr>
+          <w:b/>
+          <w:bCs/>
+        </w:rPr>
+        <w:t>Testing in Service:</w:t>
+      </w:r>
+    </w:p>
+    <w:p>
+      <w:r>
+        <w:t xml:space="preserve">Use </w:t>
+      </w:r>
+      <w:proofErr w:type="spellStart"/>
+      <w:r>
+        <w:t>HttpTestingController</w:t>
+      </w:r>
+      <w:proofErr w:type="spellEnd"/>
+      <w:r>
+        <w:t xml:space="preserve"> to </w:t>
+      </w:r>
+      <w:r>
+        <w:rPr>
+          <w:b/>
+          <w:bCs/>
+        </w:rPr>
+        <w:t>mock API responses in tests</w:t>
+      </w:r>
+      <w:r>
+        <w:t>.</w:t>
+      </w:r>
+    </w:p>
+    <w:p>
+      <w:r>
+        <w:drawing>
+          <wp:inline distT="0" distB="0" distL="0" distR="0" wp14:anchorId="0E9E9671" wp14:editId="2AAD3E5D">
+            <wp:extent cx="5731510" cy="492760"/>
+            <wp:effectExtent l="0" t="0" r="2540" b="2540"/>
+            <wp:docPr id="1551228125" name="Picture 1"/>
+            <wp:cNvGraphicFramePr>
+              <a:graphicFrameLocks xmlns:a="http://schemas.openxmlformats.org/drawingml/2006/main" noChangeAspect="1"/>
+            </wp:cNvGraphicFramePr>
+            <a:graphic xmlns:a="http://schemas.openxmlformats.org/drawingml/2006/main">
+              <a:graphicData uri="http://schemas.openxmlformats.org/drawingml/2006/picture">
+                <pic:pic xmlns:pic="http://schemas.openxmlformats.org/drawingml/2006/picture">
+                  <pic:nvPicPr>
+                    <pic:cNvPr id="1551228125" name=""/>
+                    <pic:cNvPicPr/>
+                  </pic:nvPicPr>
+                  <pic:blipFill>
+                    <a:blip r:embed="rId16"/>
+                    <a:stretch>
+                      <a:fillRect/>
+                    </a:stretch>
+                  </pic:blipFill>
+                  <pic:spPr>
+                    <a:xfrm>
+                      <a:off x="0" y="0"/>
+                      <a:ext cx="5731510" cy="492760"/>
+                    </a:xfrm>
+                    <a:prstGeom prst="rect">
+                      <a:avLst/>
+                    </a:prstGeom>
+                  </pic:spPr>
+                </pic:pic>
+              </a:graphicData>
+            </a:graphic>
+          </wp:inline>
+        </w:drawing>
+      </w:r>
+    </w:p>
+    <w:p/>
+    <w:p/>
+    <w:p>
+      <w:r>
+        <w:rPr>
+          <w:noProof/>
+        </w:rPr>
+        <w:lastRenderedPageBreak/>
         <w:drawing>
           <wp:inline distT="0" distB="0" distL="0" distR="0" wp14:anchorId="01A5AF90" wp14:editId="1A3627E2">
             <wp:extent cx="5731510" cy="1527810"/>
@@ -786,7 +1566,7 @@
                     <pic:cNvPicPr/>
                   </pic:nvPicPr>
                   <pic:blipFill>
-                    <a:blip r:embed="rId14"/>
+                    <a:blip r:embed="rId17"/>
                     <a:stretch>
                       <a:fillRect/>
                     </a:stretch>
@@ -807,6 +1587,86 @@
         </w:drawing>
       </w:r>
     </w:p>
+    <w:p>
+      <w:r>
+        <w:drawing>
+          <wp:inline distT="0" distB="0" distL="0" distR="0" wp14:anchorId="00069932" wp14:editId="4D2E0BEE">
+            <wp:extent cx="5731510" cy="1391285"/>
+            <wp:effectExtent l="0" t="0" r="2540" b="0"/>
+            <wp:docPr id="2105276951" name="Picture 1"/>
+            <wp:cNvGraphicFramePr>
+              <a:graphicFrameLocks xmlns:a="http://schemas.openxmlformats.org/drawingml/2006/main" noChangeAspect="1"/>
+            </wp:cNvGraphicFramePr>
+            <a:graphic xmlns:a="http://schemas.openxmlformats.org/drawingml/2006/main">
+              <a:graphicData uri="http://schemas.openxmlformats.org/drawingml/2006/picture">
+                <pic:pic xmlns:pic="http://schemas.openxmlformats.org/drawingml/2006/picture">
+                  <pic:nvPicPr>
+                    <pic:cNvPr id="2105276951" name=""/>
+                    <pic:cNvPicPr/>
+                  </pic:nvPicPr>
+                  <pic:blipFill>
+                    <a:blip r:embed="rId18"/>
+                    <a:stretch>
+                      <a:fillRect/>
+                    </a:stretch>
+                  </pic:blipFill>
+                  <pic:spPr>
+                    <a:xfrm>
+                      <a:off x="0" y="0"/>
+                      <a:ext cx="5731510" cy="1391285"/>
+                    </a:xfrm>
+                    <a:prstGeom prst="rect">
+                      <a:avLst/>
+                    </a:prstGeom>
+                  </pic:spPr>
+                </pic:pic>
+              </a:graphicData>
+            </a:graphic>
+          </wp:inline>
+        </w:drawing>
+      </w:r>
+    </w:p>
+    <w:p>
+      <w:r>
+        <w:drawing>
+          <wp:inline distT="0" distB="0" distL="0" distR="0" wp14:anchorId="65C976E9" wp14:editId="09E814BE">
+            <wp:extent cx="5731510" cy="2116455"/>
+            <wp:effectExtent l="0" t="0" r="2540" b="0"/>
+            <wp:docPr id="1405892685" name="Picture 1"/>
+            <wp:cNvGraphicFramePr>
+              <a:graphicFrameLocks xmlns:a="http://schemas.openxmlformats.org/drawingml/2006/main" noChangeAspect="1"/>
+            </wp:cNvGraphicFramePr>
+            <a:graphic xmlns:a="http://schemas.openxmlformats.org/drawingml/2006/main">
+              <a:graphicData uri="http://schemas.openxmlformats.org/drawingml/2006/picture">
+                <pic:pic xmlns:pic="http://schemas.openxmlformats.org/drawingml/2006/picture">
+                  <pic:nvPicPr>
+                    <pic:cNvPr id="1405892685" name=""/>
+                    <pic:cNvPicPr/>
+                  </pic:nvPicPr>
+                  <pic:blipFill>
+                    <a:blip r:embed="rId19"/>
+                    <a:stretch>
+                      <a:fillRect/>
+                    </a:stretch>
+                  </pic:blipFill>
+                  <pic:spPr>
+                    <a:xfrm>
+                      <a:off x="0" y="0"/>
+                      <a:ext cx="5731510" cy="2116455"/>
+                    </a:xfrm>
+                    <a:prstGeom prst="rect">
+                      <a:avLst/>
+                    </a:prstGeom>
+                  </pic:spPr>
+                </pic:pic>
+              </a:graphicData>
+            </a:graphic>
+          </wp:inline>
+        </w:drawing>
+      </w:r>
+    </w:p>
+    <w:p/>
+    <w:p/>
     <w:p/>
     <w:p/>
     <w:p/>
@@ -823,6 +1683,453 @@
 <file path=word/numbering.xml><?xml version="1.0" encoding="utf-8"?>
 <w:numbering xmlns:wpc="http://schemas.microsoft.com/office/word/2010/wordprocessingCanvas" xmlns:cx="http://schemas.microsoft.com/office/drawing/2014/chartex" xmlns:cx1="http://schemas.microsoft.com/office/drawing/2015/9/8/chartex" xmlns:cx2="http://schemas.microsoft.com/office/drawing/2015/10/21/chartex" xmlns:cx3="http://schemas.microsoft.com/office/drawing/2016/5/9/chartex" xmlns:cx4="http://schemas.microsoft.com/office/drawing/2016/5/10/chartex" xmlns:cx5="http://schemas.microsoft.com/office/drawing/2016/5/11/chartex" xmlns:cx6="http://schemas.microsoft.com/office/drawing/2016/5/12/chartex" xmlns:cx7="http://schemas.microsoft.com/office/drawing/2016/5/13/chartex" xmlns:cx8="http://schemas.microsoft.com/office/drawing/2016/5/14/chartex" xmlns:mc="http://schemas.openxmlformats.org/markup-compatibility/2006" xmlns:aink="http://schemas.microsoft.com/office/drawing/2016/ink" xmlns:am3d="http://schemas.microsoft.com/office/drawing/2017/model3d" xmlns:o="urn:schemas-microsoft-com:office:office" xmlns:oel="http://schemas.microsoft.com/office/2019/extlst" xmlns:r="http://schemas.openxmlformats.org/officeDocument/2006/relationships" xmlns:m="http://schemas.openxmlformats.org/officeDocument/2006/math" xmlns:v="urn:schemas-microsoft-com:vml" xmlns:wp14="http://schemas.microsoft.com/office/word/2010/wordprocessingDrawing" xmlns:wp="http://schemas.openxmlformats.org/drawingml/2006/wordprocessingDrawing" xmlns:w10="urn:schemas-microsoft-com:office:word" xmlns:w="http://schemas.openxmlformats.org/wordprocessingml/2006/main" xmlns:w14="http://schemas.microsoft.com/office/word/2010/wordml" xmlns:w15="http://schemas.microsoft.com/office/word/2012/wordml" xmlns:w16cex="http://schemas.microsoft.com/office/word/2018/wordml/cex" xmlns:w16cid="http://schemas.microsoft.com/office/word/2016/wordml/cid" xmlns:w16="http://schemas.microsoft.com/office/word/2018/wordml" xmlns:w16du="http://schemas.microsoft.com/office/word/2023/wordml/word16du" xmlns:w16sdtdh="http://schemas.microsoft.com/office/word/2020/wordml/sdtdatahash" xmlns:w16sdtfl="http://schemas.microsoft.com/office/word/2024/wordml/sdtformatlock" xmlns:w16se="http://schemas.microsoft.com/office/word/2015/wordml/symex" xmlns:wpg="http://schemas.microsoft.com/office/word/2010/wordprocessingGroup" xmlns:wpi="http://schemas.microsoft.com/office/word/2010/wordprocessingInk" xmlns:wne="http://schemas.microsoft.com/office/word/2006/wordml" xmlns:wps="http://schemas.microsoft.com/office/word/2010/wordprocessingShape" mc:Ignorable="w14 w15 w16se w16cid w16 w16cex w16sdtdh w16sdtfl w16du wp14">
   <w:abstractNum w:abstractNumId="0" w15:restartNumberingAfterBreak="0">
+    <w:nsid w:val="1CB17705"/>
+    <w:multiLevelType w:val="multilevel"/>
+    <w:tmpl w:val="9C12FF8E"/>
+    <w:lvl w:ilvl="0">
+      <w:start w:val="1"/>
+      <w:numFmt w:val="bullet"/>
+      <w:lvlText w:val=""/>
+      <w:lvlJc w:val="left"/>
+      <w:pPr>
+        <w:tabs>
+          <w:tab w:val="num" w:pos="720"/>
+        </w:tabs>
+        <w:ind w:left="720" w:hanging="360"/>
+      </w:pPr>
+      <w:rPr>
+        <w:rFonts w:ascii="Symbol" w:hAnsi="Symbol" w:hint="default"/>
+        <w:sz w:val="20"/>
+      </w:rPr>
+    </w:lvl>
+    <w:lvl w:ilvl="1">
+      <w:start w:val="1"/>
+      <w:numFmt w:val="bullet"/>
+      <w:lvlText w:val="o"/>
+      <w:lvlJc w:val="left"/>
+      <w:pPr>
+        <w:tabs>
+          <w:tab w:val="num" w:pos="1440"/>
+        </w:tabs>
+        <w:ind w:left="1440" w:hanging="360"/>
+      </w:pPr>
+      <w:rPr>
+        <w:rFonts w:ascii="Courier New" w:hAnsi="Courier New" w:hint="default"/>
+        <w:sz w:val="20"/>
+      </w:rPr>
+    </w:lvl>
+    <w:lvl w:ilvl="2" w:tentative="1">
+      <w:start w:val="1"/>
+      <w:numFmt w:val="bullet"/>
+      <w:lvlText w:val=""/>
+      <w:lvlJc w:val="left"/>
+      <w:pPr>
+        <w:tabs>
+          <w:tab w:val="num" w:pos="2160"/>
+        </w:tabs>
+        <w:ind w:left="2160" w:hanging="360"/>
+      </w:pPr>
+      <w:rPr>
+        <w:rFonts w:ascii="Wingdings" w:hAnsi="Wingdings" w:hint="default"/>
+        <w:sz w:val="20"/>
+      </w:rPr>
+    </w:lvl>
+    <w:lvl w:ilvl="3" w:tentative="1">
+      <w:start w:val="1"/>
+      <w:numFmt w:val="bullet"/>
+      <w:lvlText w:val=""/>
+      <w:lvlJc w:val="left"/>
+      <w:pPr>
+        <w:tabs>
+          <w:tab w:val="num" w:pos="2880"/>
+        </w:tabs>
+        <w:ind w:left="2880" w:hanging="360"/>
+      </w:pPr>
+      <w:rPr>
+        <w:rFonts w:ascii="Wingdings" w:hAnsi="Wingdings" w:hint="default"/>
+        <w:sz w:val="20"/>
+      </w:rPr>
+    </w:lvl>
+    <w:lvl w:ilvl="4" w:tentative="1">
+      <w:start w:val="1"/>
+      <w:numFmt w:val="bullet"/>
+      <w:lvlText w:val=""/>
+      <w:lvlJc w:val="left"/>
+      <w:pPr>
+        <w:tabs>
+          <w:tab w:val="num" w:pos="3600"/>
+        </w:tabs>
+        <w:ind w:left="3600" w:hanging="360"/>
+      </w:pPr>
+      <w:rPr>
+        <w:rFonts w:ascii="Wingdings" w:hAnsi="Wingdings" w:hint="default"/>
+        <w:sz w:val="20"/>
+      </w:rPr>
+    </w:lvl>
+    <w:lvl w:ilvl="5" w:tentative="1">
+      <w:start w:val="1"/>
+      <w:numFmt w:val="bullet"/>
+      <w:lvlText w:val=""/>
+      <w:lvlJc w:val="left"/>
+      <w:pPr>
+        <w:tabs>
+          <w:tab w:val="num" w:pos="4320"/>
+        </w:tabs>
+        <w:ind w:left="4320" w:hanging="360"/>
+      </w:pPr>
+      <w:rPr>
+        <w:rFonts w:ascii="Wingdings" w:hAnsi="Wingdings" w:hint="default"/>
+        <w:sz w:val="20"/>
+      </w:rPr>
+    </w:lvl>
+    <w:lvl w:ilvl="6" w:tentative="1">
+      <w:start w:val="1"/>
+      <w:numFmt w:val="bullet"/>
+      <w:lvlText w:val=""/>
+      <w:lvlJc w:val="left"/>
+      <w:pPr>
+        <w:tabs>
+          <w:tab w:val="num" w:pos="5040"/>
+        </w:tabs>
+        <w:ind w:left="5040" w:hanging="360"/>
+      </w:pPr>
+      <w:rPr>
+        <w:rFonts w:ascii="Wingdings" w:hAnsi="Wingdings" w:hint="default"/>
+        <w:sz w:val="20"/>
+      </w:rPr>
+    </w:lvl>
+    <w:lvl w:ilvl="7" w:tentative="1">
+      <w:start w:val="1"/>
+      <w:numFmt w:val="bullet"/>
+      <w:lvlText w:val=""/>
+      <w:lvlJc w:val="left"/>
+      <w:pPr>
+        <w:tabs>
+          <w:tab w:val="num" w:pos="5760"/>
+        </w:tabs>
+        <w:ind w:left="5760" w:hanging="360"/>
+      </w:pPr>
+      <w:rPr>
+        <w:rFonts w:ascii="Wingdings" w:hAnsi="Wingdings" w:hint="default"/>
+        <w:sz w:val="20"/>
+      </w:rPr>
+    </w:lvl>
+    <w:lvl w:ilvl="8" w:tentative="1">
+      <w:start w:val="1"/>
+      <w:numFmt w:val="bullet"/>
+      <w:lvlText w:val=""/>
+      <w:lvlJc w:val="left"/>
+      <w:pPr>
+        <w:tabs>
+          <w:tab w:val="num" w:pos="6480"/>
+        </w:tabs>
+        <w:ind w:left="6480" w:hanging="360"/>
+      </w:pPr>
+      <w:rPr>
+        <w:rFonts w:ascii="Wingdings" w:hAnsi="Wingdings" w:hint="default"/>
+        <w:sz w:val="20"/>
+      </w:rPr>
+    </w:lvl>
+  </w:abstractNum>
+  <w:abstractNum w:abstractNumId="1" w15:restartNumberingAfterBreak="0">
+    <w:nsid w:val="2802003D"/>
+    <w:multiLevelType w:val="multilevel"/>
+    <w:tmpl w:val="A6E650A8"/>
+    <w:lvl w:ilvl="0">
+      <w:start w:val="1"/>
+      <w:numFmt w:val="bullet"/>
+      <w:lvlText w:val=""/>
+      <w:lvlJc w:val="left"/>
+      <w:pPr>
+        <w:tabs>
+          <w:tab w:val="num" w:pos="720"/>
+        </w:tabs>
+        <w:ind w:left="720" w:hanging="360"/>
+      </w:pPr>
+      <w:rPr>
+        <w:rFonts w:ascii="Symbol" w:hAnsi="Symbol" w:hint="default"/>
+        <w:sz w:val="20"/>
+      </w:rPr>
+    </w:lvl>
+    <w:lvl w:ilvl="1" w:tentative="1">
+      <w:start w:val="1"/>
+      <w:numFmt w:val="bullet"/>
+      <w:lvlText w:val="o"/>
+      <w:lvlJc w:val="left"/>
+      <w:pPr>
+        <w:tabs>
+          <w:tab w:val="num" w:pos="1440"/>
+        </w:tabs>
+        <w:ind w:left="1440" w:hanging="360"/>
+      </w:pPr>
+      <w:rPr>
+        <w:rFonts w:ascii="Courier New" w:hAnsi="Courier New" w:hint="default"/>
+        <w:sz w:val="20"/>
+      </w:rPr>
+    </w:lvl>
+    <w:lvl w:ilvl="2" w:tentative="1">
+      <w:start w:val="1"/>
+      <w:numFmt w:val="bullet"/>
+      <w:lvlText w:val=""/>
+      <w:lvlJc w:val="left"/>
+      <w:pPr>
+        <w:tabs>
+          <w:tab w:val="num" w:pos="2160"/>
+        </w:tabs>
+        <w:ind w:left="2160" w:hanging="360"/>
+      </w:pPr>
+      <w:rPr>
+        <w:rFonts w:ascii="Wingdings" w:hAnsi="Wingdings" w:hint="default"/>
+        <w:sz w:val="20"/>
+      </w:rPr>
+    </w:lvl>
+    <w:lvl w:ilvl="3" w:tentative="1">
+      <w:start w:val="1"/>
+      <w:numFmt w:val="bullet"/>
+      <w:lvlText w:val=""/>
+      <w:lvlJc w:val="left"/>
+      <w:pPr>
+        <w:tabs>
+          <w:tab w:val="num" w:pos="2880"/>
+        </w:tabs>
+        <w:ind w:left="2880" w:hanging="360"/>
+      </w:pPr>
+      <w:rPr>
+        <w:rFonts w:ascii="Wingdings" w:hAnsi="Wingdings" w:hint="default"/>
+        <w:sz w:val="20"/>
+      </w:rPr>
+    </w:lvl>
+    <w:lvl w:ilvl="4" w:tentative="1">
+      <w:start w:val="1"/>
+      <w:numFmt w:val="bullet"/>
+      <w:lvlText w:val=""/>
+      <w:lvlJc w:val="left"/>
+      <w:pPr>
+        <w:tabs>
+          <w:tab w:val="num" w:pos="3600"/>
+        </w:tabs>
+        <w:ind w:left="3600" w:hanging="360"/>
+      </w:pPr>
+      <w:rPr>
+        <w:rFonts w:ascii="Wingdings" w:hAnsi="Wingdings" w:hint="default"/>
+        <w:sz w:val="20"/>
+      </w:rPr>
+    </w:lvl>
+    <w:lvl w:ilvl="5" w:tentative="1">
+      <w:start w:val="1"/>
+      <w:numFmt w:val="bullet"/>
+      <w:lvlText w:val=""/>
+      <w:lvlJc w:val="left"/>
+      <w:pPr>
+        <w:tabs>
+          <w:tab w:val="num" w:pos="4320"/>
+        </w:tabs>
+        <w:ind w:left="4320" w:hanging="360"/>
+      </w:pPr>
+      <w:rPr>
+        <w:rFonts w:ascii="Wingdings" w:hAnsi="Wingdings" w:hint="default"/>
+        <w:sz w:val="20"/>
+      </w:rPr>
+    </w:lvl>
+    <w:lvl w:ilvl="6" w:tentative="1">
+      <w:start w:val="1"/>
+      <w:numFmt w:val="bullet"/>
+      <w:lvlText w:val=""/>
+      <w:lvlJc w:val="left"/>
+      <w:pPr>
+        <w:tabs>
+          <w:tab w:val="num" w:pos="5040"/>
+        </w:tabs>
+        <w:ind w:left="5040" w:hanging="360"/>
+      </w:pPr>
+      <w:rPr>
+        <w:rFonts w:ascii="Wingdings" w:hAnsi="Wingdings" w:hint="default"/>
+        <w:sz w:val="20"/>
+      </w:rPr>
+    </w:lvl>
+    <w:lvl w:ilvl="7" w:tentative="1">
+      <w:start w:val="1"/>
+      <w:numFmt w:val="bullet"/>
+      <w:lvlText w:val=""/>
+      <w:lvlJc w:val="left"/>
+      <w:pPr>
+        <w:tabs>
+          <w:tab w:val="num" w:pos="5760"/>
+        </w:tabs>
+        <w:ind w:left="5760" w:hanging="360"/>
+      </w:pPr>
+      <w:rPr>
+        <w:rFonts w:ascii="Wingdings" w:hAnsi="Wingdings" w:hint="default"/>
+        <w:sz w:val="20"/>
+      </w:rPr>
+    </w:lvl>
+    <w:lvl w:ilvl="8" w:tentative="1">
+      <w:start w:val="1"/>
+      <w:numFmt w:val="bullet"/>
+      <w:lvlText w:val=""/>
+      <w:lvlJc w:val="left"/>
+      <w:pPr>
+        <w:tabs>
+          <w:tab w:val="num" w:pos="6480"/>
+        </w:tabs>
+        <w:ind w:left="6480" w:hanging="360"/>
+      </w:pPr>
+      <w:rPr>
+        <w:rFonts w:ascii="Wingdings" w:hAnsi="Wingdings" w:hint="default"/>
+        <w:sz w:val="20"/>
+      </w:rPr>
+    </w:lvl>
+  </w:abstractNum>
+  <w:abstractNum w:abstractNumId="2" w15:restartNumberingAfterBreak="0">
+    <w:nsid w:val="281A34E6"/>
+    <w:multiLevelType w:val="multilevel"/>
+    <w:tmpl w:val="3496C408"/>
+    <w:lvl w:ilvl="0">
+      <w:start w:val="1"/>
+      <w:numFmt w:val="bullet"/>
+      <w:lvlText w:val=""/>
+      <w:lvlJc w:val="left"/>
+      <w:pPr>
+        <w:tabs>
+          <w:tab w:val="num" w:pos="720"/>
+        </w:tabs>
+        <w:ind w:left="720" w:hanging="360"/>
+      </w:pPr>
+      <w:rPr>
+        <w:rFonts w:ascii="Symbol" w:hAnsi="Symbol" w:hint="default"/>
+        <w:sz w:val="20"/>
+      </w:rPr>
+    </w:lvl>
+    <w:lvl w:ilvl="1" w:tentative="1">
+      <w:start w:val="1"/>
+      <w:numFmt w:val="bullet"/>
+      <w:lvlText w:val="o"/>
+      <w:lvlJc w:val="left"/>
+      <w:pPr>
+        <w:tabs>
+          <w:tab w:val="num" w:pos="1440"/>
+        </w:tabs>
+        <w:ind w:left="1440" w:hanging="360"/>
+      </w:pPr>
+      <w:rPr>
+        <w:rFonts w:ascii="Courier New" w:hAnsi="Courier New" w:hint="default"/>
+        <w:sz w:val="20"/>
+      </w:rPr>
+    </w:lvl>
+    <w:lvl w:ilvl="2" w:tentative="1">
+      <w:start w:val="1"/>
+      <w:numFmt w:val="bullet"/>
+      <w:lvlText w:val=""/>
+      <w:lvlJc w:val="left"/>
+      <w:pPr>
+        <w:tabs>
+          <w:tab w:val="num" w:pos="2160"/>
+        </w:tabs>
+        <w:ind w:left="2160" w:hanging="360"/>
+      </w:pPr>
+      <w:rPr>
+        <w:rFonts w:ascii="Wingdings" w:hAnsi="Wingdings" w:hint="default"/>
+        <w:sz w:val="20"/>
+      </w:rPr>
+    </w:lvl>
+    <w:lvl w:ilvl="3" w:tentative="1">
+      <w:start w:val="1"/>
+      <w:numFmt w:val="bullet"/>
+      <w:lvlText w:val=""/>
+      <w:lvlJc w:val="left"/>
+      <w:pPr>
+        <w:tabs>
+          <w:tab w:val="num" w:pos="2880"/>
+        </w:tabs>
+        <w:ind w:left="2880" w:hanging="360"/>
+      </w:pPr>
+      <w:rPr>
+        <w:rFonts w:ascii="Wingdings" w:hAnsi="Wingdings" w:hint="default"/>
+        <w:sz w:val="20"/>
+      </w:rPr>
+    </w:lvl>
+    <w:lvl w:ilvl="4" w:tentative="1">
+      <w:start w:val="1"/>
+      <w:numFmt w:val="bullet"/>
+      <w:lvlText w:val=""/>
+      <w:lvlJc w:val="left"/>
+      <w:pPr>
+        <w:tabs>
+          <w:tab w:val="num" w:pos="3600"/>
+        </w:tabs>
+        <w:ind w:left="3600" w:hanging="360"/>
+      </w:pPr>
+      <w:rPr>
+        <w:rFonts w:ascii="Wingdings" w:hAnsi="Wingdings" w:hint="default"/>
+        <w:sz w:val="20"/>
+      </w:rPr>
+    </w:lvl>
+    <w:lvl w:ilvl="5" w:tentative="1">
+      <w:start w:val="1"/>
+      <w:numFmt w:val="bullet"/>
+      <w:lvlText w:val=""/>
+      <w:lvlJc w:val="left"/>
+      <w:pPr>
+        <w:tabs>
+          <w:tab w:val="num" w:pos="4320"/>
+        </w:tabs>
+        <w:ind w:left="4320" w:hanging="360"/>
+      </w:pPr>
+      <w:rPr>
+        <w:rFonts w:ascii="Wingdings" w:hAnsi="Wingdings" w:hint="default"/>
+        <w:sz w:val="20"/>
+      </w:rPr>
+    </w:lvl>
+    <w:lvl w:ilvl="6" w:tentative="1">
+      <w:start w:val="1"/>
+      <w:numFmt w:val="bullet"/>
+      <w:lvlText w:val=""/>
+      <w:lvlJc w:val="left"/>
+      <w:pPr>
+        <w:tabs>
+          <w:tab w:val="num" w:pos="5040"/>
+        </w:tabs>
+        <w:ind w:left="5040" w:hanging="360"/>
+      </w:pPr>
+      <w:rPr>
+        <w:rFonts w:ascii="Wingdings" w:hAnsi="Wingdings" w:hint="default"/>
+        <w:sz w:val="20"/>
+      </w:rPr>
+    </w:lvl>
+    <w:lvl w:ilvl="7" w:tentative="1">
+      <w:start w:val="1"/>
+      <w:numFmt w:val="bullet"/>
+      <w:lvlText w:val=""/>
+      <w:lvlJc w:val="left"/>
+      <w:pPr>
+        <w:tabs>
+          <w:tab w:val="num" w:pos="5760"/>
+        </w:tabs>
+        <w:ind w:left="5760" w:hanging="360"/>
+      </w:pPr>
+      <w:rPr>
+        <w:rFonts w:ascii="Wingdings" w:hAnsi="Wingdings" w:hint="default"/>
+        <w:sz w:val="20"/>
+      </w:rPr>
+    </w:lvl>
+    <w:lvl w:ilvl="8" w:tentative="1">
+      <w:start w:val="1"/>
+      <w:numFmt w:val="bullet"/>
+      <w:lvlText w:val=""/>
+      <w:lvlJc w:val="left"/>
+      <w:pPr>
+        <w:tabs>
+          <w:tab w:val="num" w:pos="6480"/>
+        </w:tabs>
+        <w:ind w:left="6480" w:hanging="360"/>
+      </w:pPr>
+      <w:rPr>
+        <w:rFonts w:ascii="Wingdings" w:hAnsi="Wingdings" w:hint="default"/>
+        <w:sz w:val="20"/>
+      </w:rPr>
+    </w:lvl>
+  </w:abstractNum>
+  <w:abstractNum w:abstractNumId="3" w15:restartNumberingAfterBreak="0">
     <w:nsid w:val="3C8C0E69"/>
     <w:multiLevelType w:val="multilevel"/>
     <w:tmpl w:val="FFA6183A"/>
@@ -971,7 +2278,7 @@
       </w:rPr>
     </w:lvl>
   </w:abstractNum>
-  <w:abstractNum w:abstractNumId="1" w15:restartNumberingAfterBreak="0">
+  <w:abstractNum w:abstractNumId="4" w15:restartNumberingAfterBreak="0">
     <w:nsid w:val="478745AD"/>
     <w:multiLevelType w:val="multilevel"/>
     <w:tmpl w:val="960CC662"/>
@@ -1120,7 +2427,156 @@
       </w:rPr>
     </w:lvl>
   </w:abstractNum>
-  <w:abstractNum w:abstractNumId="2" w15:restartNumberingAfterBreak="0">
+  <w:abstractNum w:abstractNumId="5" w15:restartNumberingAfterBreak="0">
+    <w:nsid w:val="4F4B28BB"/>
+    <w:multiLevelType w:val="multilevel"/>
+    <w:tmpl w:val="88DE42E2"/>
+    <w:lvl w:ilvl="0">
+      <w:start w:val="1"/>
+      <w:numFmt w:val="bullet"/>
+      <w:lvlText w:val=""/>
+      <w:lvlJc w:val="left"/>
+      <w:pPr>
+        <w:tabs>
+          <w:tab w:val="num" w:pos="720"/>
+        </w:tabs>
+        <w:ind w:left="720" w:hanging="360"/>
+      </w:pPr>
+      <w:rPr>
+        <w:rFonts w:ascii="Symbol" w:hAnsi="Symbol" w:hint="default"/>
+        <w:sz w:val="20"/>
+      </w:rPr>
+    </w:lvl>
+    <w:lvl w:ilvl="1">
+      <w:start w:val="1"/>
+      <w:numFmt w:val="bullet"/>
+      <w:lvlText w:val="o"/>
+      <w:lvlJc w:val="left"/>
+      <w:pPr>
+        <w:tabs>
+          <w:tab w:val="num" w:pos="1440"/>
+        </w:tabs>
+        <w:ind w:left="1440" w:hanging="360"/>
+      </w:pPr>
+      <w:rPr>
+        <w:rFonts w:ascii="Courier New" w:hAnsi="Courier New" w:hint="default"/>
+        <w:sz w:val="20"/>
+      </w:rPr>
+    </w:lvl>
+    <w:lvl w:ilvl="2" w:tentative="1">
+      <w:start w:val="1"/>
+      <w:numFmt w:val="bullet"/>
+      <w:lvlText w:val=""/>
+      <w:lvlJc w:val="left"/>
+      <w:pPr>
+        <w:tabs>
+          <w:tab w:val="num" w:pos="2160"/>
+        </w:tabs>
+        <w:ind w:left="2160" w:hanging="360"/>
+      </w:pPr>
+      <w:rPr>
+        <w:rFonts w:ascii="Wingdings" w:hAnsi="Wingdings" w:hint="default"/>
+        <w:sz w:val="20"/>
+      </w:rPr>
+    </w:lvl>
+    <w:lvl w:ilvl="3" w:tentative="1">
+      <w:start w:val="1"/>
+      <w:numFmt w:val="bullet"/>
+      <w:lvlText w:val=""/>
+      <w:lvlJc w:val="left"/>
+      <w:pPr>
+        <w:tabs>
+          <w:tab w:val="num" w:pos="2880"/>
+        </w:tabs>
+        <w:ind w:left="2880" w:hanging="360"/>
+      </w:pPr>
+      <w:rPr>
+        <w:rFonts w:ascii="Wingdings" w:hAnsi="Wingdings" w:hint="default"/>
+        <w:sz w:val="20"/>
+      </w:rPr>
+    </w:lvl>
+    <w:lvl w:ilvl="4" w:tentative="1">
+      <w:start w:val="1"/>
+      <w:numFmt w:val="bullet"/>
+      <w:lvlText w:val=""/>
+      <w:lvlJc w:val="left"/>
+      <w:pPr>
+        <w:tabs>
+          <w:tab w:val="num" w:pos="3600"/>
+        </w:tabs>
+        <w:ind w:left="3600" w:hanging="360"/>
+      </w:pPr>
+      <w:rPr>
+        <w:rFonts w:ascii="Wingdings" w:hAnsi="Wingdings" w:hint="default"/>
+        <w:sz w:val="20"/>
+      </w:rPr>
+    </w:lvl>
+    <w:lvl w:ilvl="5" w:tentative="1">
+      <w:start w:val="1"/>
+      <w:numFmt w:val="bullet"/>
+      <w:lvlText w:val=""/>
+      <w:lvlJc w:val="left"/>
+      <w:pPr>
+        <w:tabs>
+          <w:tab w:val="num" w:pos="4320"/>
+        </w:tabs>
+        <w:ind w:left="4320" w:hanging="360"/>
+      </w:pPr>
+      <w:rPr>
+        <w:rFonts w:ascii="Wingdings" w:hAnsi="Wingdings" w:hint="default"/>
+        <w:sz w:val="20"/>
+      </w:rPr>
+    </w:lvl>
+    <w:lvl w:ilvl="6" w:tentative="1">
+      <w:start w:val="1"/>
+      <w:numFmt w:val="bullet"/>
+      <w:lvlText w:val=""/>
+      <w:lvlJc w:val="left"/>
+      <w:pPr>
+        <w:tabs>
+          <w:tab w:val="num" w:pos="5040"/>
+        </w:tabs>
+        <w:ind w:left="5040" w:hanging="360"/>
+      </w:pPr>
+      <w:rPr>
+        <w:rFonts w:ascii="Wingdings" w:hAnsi="Wingdings" w:hint="default"/>
+        <w:sz w:val="20"/>
+      </w:rPr>
+    </w:lvl>
+    <w:lvl w:ilvl="7" w:tentative="1">
+      <w:start w:val="1"/>
+      <w:numFmt w:val="bullet"/>
+      <w:lvlText w:val=""/>
+      <w:lvlJc w:val="left"/>
+      <w:pPr>
+        <w:tabs>
+          <w:tab w:val="num" w:pos="5760"/>
+        </w:tabs>
+        <w:ind w:left="5760" w:hanging="360"/>
+      </w:pPr>
+      <w:rPr>
+        <w:rFonts w:ascii="Wingdings" w:hAnsi="Wingdings" w:hint="default"/>
+        <w:sz w:val="20"/>
+      </w:rPr>
+    </w:lvl>
+    <w:lvl w:ilvl="8" w:tentative="1">
+      <w:start w:val="1"/>
+      <w:numFmt w:val="bullet"/>
+      <w:lvlText w:val=""/>
+      <w:lvlJc w:val="left"/>
+      <w:pPr>
+        <w:tabs>
+          <w:tab w:val="num" w:pos="6480"/>
+        </w:tabs>
+        <w:ind w:left="6480" w:hanging="360"/>
+      </w:pPr>
+      <w:rPr>
+        <w:rFonts w:ascii="Wingdings" w:hAnsi="Wingdings" w:hint="default"/>
+        <w:sz w:val="20"/>
+      </w:rPr>
+    </w:lvl>
+  </w:abstractNum>
+  <w:abstractNum w:abstractNumId="6" w15:restartNumberingAfterBreak="0">
     <w:nsid w:val="56F361B5"/>
     <w:multiLevelType w:val="multilevel"/>
     <w:tmpl w:val="34DC2464"/>
@@ -1269,7 +2725,7 @@
       </w:rPr>
     </w:lvl>
   </w:abstractNum>
-  <w:abstractNum w:abstractNumId="3" w15:restartNumberingAfterBreak="0">
+  <w:abstractNum w:abstractNumId="7" w15:restartNumberingAfterBreak="0">
     <w:nsid w:val="5E871BAC"/>
     <w:multiLevelType w:val="multilevel"/>
     <w:tmpl w:val="81809314"/>
@@ -1418,7 +2874,7 @@
       </w:rPr>
     </w:lvl>
   </w:abstractNum>
-  <w:abstractNum w:abstractNumId="4" w15:restartNumberingAfterBreak="0">
+  <w:abstractNum w:abstractNumId="8" w15:restartNumberingAfterBreak="0">
     <w:nsid w:val="67BB4E79"/>
     <w:multiLevelType w:val="multilevel"/>
     <w:tmpl w:val="799E33DC"/>
@@ -1567,7 +3023,7 @@
       </w:rPr>
     </w:lvl>
   </w:abstractNum>
-  <w:abstractNum w:abstractNumId="5" w15:restartNumberingAfterBreak="0">
+  <w:abstractNum w:abstractNumId="9" w15:restartNumberingAfterBreak="0">
     <w:nsid w:val="68FA052A"/>
     <w:multiLevelType w:val="multilevel"/>
     <w:tmpl w:val="7F904F44"/>
@@ -1717,22 +3173,34 @@
     </w:lvl>
   </w:abstractNum>
   <w:num w:numId="1" w16cid:durableId="604383152">
+    <w:abstractNumId w:val="9"/>
+  </w:num>
+  <w:num w:numId="2" w16cid:durableId="1871337087">
+    <w:abstractNumId w:val="3"/>
+  </w:num>
+  <w:num w:numId="3" w16cid:durableId="1139154053">
+    <w:abstractNumId w:val="6"/>
+  </w:num>
+  <w:num w:numId="4" w16cid:durableId="396100271">
+    <w:abstractNumId w:val="4"/>
+  </w:num>
+  <w:num w:numId="5" w16cid:durableId="1796367448">
+    <w:abstractNumId w:val="8"/>
+  </w:num>
+  <w:num w:numId="6" w16cid:durableId="80224187">
+    <w:abstractNumId w:val="7"/>
+  </w:num>
+  <w:num w:numId="7" w16cid:durableId="120420926">
+    <w:abstractNumId w:val="2"/>
+  </w:num>
+  <w:num w:numId="8" w16cid:durableId="605773502">
     <w:abstractNumId w:val="5"/>
   </w:num>
-  <w:num w:numId="2" w16cid:durableId="1871337087">
-    <w:abstractNumId w:val="0"/>
-  </w:num>
-  <w:num w:numId="3" w16cid:durableId="1139154053">
-    <w:abstractNumId w:val="2"/>
-  </w:num>
-  <w:num w:numId="4" w16cid:durableId="396100271">
+  <w:num w:numId="9" w16cid:durableId="1412388338">
     <w:abstractNumId w:val="1"/>
   </w:num>
-  <w:num w:numId="5" w16cid:durableId="1796367448">
-    <w:abstractNumId w:val="4"/>
-  </w:num>
-  <w:num w:numId="6" w16cid:durableId="80224187">
-    <w:abstractNumId w:val="3"/>
+  <w:num w:numId="10" w16cid:durableId="1076440722">
+    <w:abstractNumId w:val="0"/>
   </w:num>
 </w:numbering>
 </file>

</xml_diff>

<commit_message>
spy is partial mock
</commit_message>
<xml_diff>
--- a/docs/unit testing/Jasmine test framework.docx
+++ b/docs/unit testing/Jasmine test framework.docx
@@ -71,7 +71,7 @@
       </w:r>
     </w:p>
     <w:p>
-      <w:hyperlink r:id="rId7" w:history="1">
+      <w:hyperlink r:id="rId7" w:anchor="testing-with-a-spy" w:history="1">
         <w:r>
           <w:rPr>
             <w:rStyle w:val="Hyperlink"/>
@@ -695,7 +695,46 @@
         <w:t>wraps around a real object and allows you to monitor specific interactions with it,</w:t>
       </w:r>
     </w:p>
-    <w:p/>
+    <w:p>
+      <w:proofErr w:type="spellStart"/>
+      <w:proofErr w:type="gramStart"/>
+      <w:r>
+        <w:rPr>
+          <w:b/>
+          <w:bCs/>
+        </w:rPr>
+        <w:t>spyOn</w:t>
+      </w:r>
+      <w:proofErr w:type="spellEnd"/>
+      <w:r>
+        <w:rPr>
+          <w:b/>
+          <w:bCs/>
+        </w:rPr>
+        <w:t>(</w:t>
+      </w:r>
+      <w:proofErr w:type="gramEnd"/>
+      <w:r>
+        <w:rPr>
+          <w:b/>
+          <w:bCs/>
+        </w:rPr>
+        <w:t>)</w:t>
+      </w:r>
+      <w:r>
+        <w:t xml:space="preserve"> allows us to </w:t>
+      </w:r>
+      <w:r>
+        <w:rPr>
+          <w:b/>
+          <w:bCs/>
+        </w:rPr>
+        <w:t>track and mock method calls</w:t>
+      </w:r>
+      <w:r>
+        <w:t xml:space="preserve"> on services, components, or objects.</w:t>
+      </w:r>
+    </w:p>
     <w:p>
       <w:r>
         <w:rPr>
@@ -1375,6 +1414,9 @@
     </w:p>
     <w:p>
       <w:r>
+        <w:rPr>
+          <w:noProof/>
+        </w:rPr>
         <w:drawing>
           <wp:inline distT="0" distB="0" distL="0" distR="0" wp14:anchorId="1F638953" wp14:editId="51501293">
             <wp:extent cx="5731510" cy="1087755"/>
@@ -1505,6 +1547,9 @@
     </w:p>
     <w:p>
       <w:r>
+        <w:rPr>
+          <w:noProof/>
+        </w:rPr>
         <w:drawing>
           <wp:inline distT="0" distB="0" distL="0" distR="0" wp14:anchorId="0E9E9671" wp14:editId="2AAD3E5D">
             <wp:extent cx="5731510" cy="492760"/>
@@ -1589,6 +1634,9 @@
     </w:p>
     <w:p>
       <w:r>
+        <w:rPr>
+          <w:noProof/>
+        </w:rPr>
         <w:drawing>
           <wp:inline distT="0" distB="0" distL="0" distR="0" wp14:anchorId="00069932" wp14:editId="4D2E0BEE">
             <wp:extent cx="5731510" cy="1391285"/>
@@ -1628,6 +1676,9 @@
     </w:p>
     <w:p>
       <w:r>
+        <w:rPr>
+          <w:noProof/>
+        </w:rPr>
         <w:drawing>
           <wp:inline distT="0" distB="0" distL="0" distR="0" wp14:anchorId="65C976E9" wp14:editId="09E814BE">
             <wp:extent cx="5731510" cy="2116455"/>

</xml_diff>